<commit_message>
update file names and removed non-essential materials
</commit_message>
<xml_diff>
--- a/CourseOutline/CourseOutline.docx
+++ b/CourseOutline/CourseOutline.docx
@@ -1,6 +1,6 @@
 
 <file path=word/document.xml><?xml version="1.0" encoding="utf-8"?>
-<w:document xmlns:wpc="http://schemas.microsoft.com/office/word/2010/wordprocessingCanvas" xmlns:cx="http://schemas.microsoft.com/office/drawing/2014/chartex" xmlns:cx1="http://schemas.microsoft.com/office/drawing/2015/9/8/chartex" xmlns:cx2="http://schemas.microsoft.com/office/drawing/2015/10/21/chartex" xmlns:cx3="http://schemas.microsoft.com/office/drawing/2016/5/9/chartex" xmlns:cx4="http://schemas.microsoft.com/office/drawing/2016/5/10/chartex" xmlns:cx5="http://schemas.microsoft.com/office/drawing/2016/5/11/chartex" xmlns:cx6="http://schemas.microsoft.com/office/drawing/2016/5/12/chartex" xmlns:cx7="http://schemas.microsoft.com/office/drawing/2016/5/13/chartex" xmlns:cx8="http://schemas.microsoft.com/office/drawing/2016/5/14/chartex" xmlns:mc="http://schemas.openxmlformats.org/markup-compatibility/2006" xmlns:aink="http://schemas.microsoft.com/office/drawing/2016/ink" xmlns:am3d="http://schemas.microsoft.com/office/drawing/2017/model3d" xmlns:o="urn:schemas-microsoft-com:office:office" xmlns:oel="http://schemas.microsoft.com/office/2019/extlst" xmlns:r="http://schemas.openxmlformats.org/officeDocument/2006/relationships" xmlns:m="http://schemas.openxmlformats.org/officeDocument/2006/math" xmlns:v="urn:schemas-microsoft-com:vml" xmlns:wp14="http://schemas.microsoft.com/office/word/2010/wordprocessingDrawing" xmlns:wp="http://schemas.openxmlformats.org/drawingml/2006/wordprocessingDrawing" xmlns:w10="urn:schemas-microsoft-com:office:word" xmlns:w="http://schemas.openxmlformats.org/wordprocessingml/2006/main" xmlns:w14="http://schemas.microsoft.com/office/word/2010/wordml" xmlns:w15="http://schemas.microsoft.com/office/word/2012/wordml" xmlns:w16cex="http://schemas.microsoft.com/office/word/2018/wordml/cex" xmlns:w16cid="http://schemas.microsoft.com/office/word/2016/wordml/cid" xmlns:w16="http://schemas.microsoft.com/office/word/2018/wordml" xmlns:w16du="http://schemas.microsoft.com/office/word/2023/wordml/word16du" xmlns:w16sdtdh="http://schemas.microsoft.com/office/word/2020/wordml/sdtdatahash" xmlns:w16se="http://schemas.microsoft.com/office/word/2015/wordml/symex" xmlns:wpg="http://schemas.microsoft.com/office/word/2010/wordprocessingGroup" xmlns:wpi="http://schemas.microsoft.com/office/word/2010/wordprocessingInk" xmlns:wne="http://schemas.microsoft.com/office/word/2006/wordml" xmlns:wps="http://schemas.microsoft.com/office/word/2010/wordprocessingShape" mc:Ignorable="w14 w15 w16se w16cid w16 w16cex w16sdtdh wp14">
+<w:document xmlns:wpc="http://schemas.microsoft.com/office/word/2010/wordprocessingCanvas" xmlns:cx="http://schemas.microsoft.com/office/drawing/2014/chartex" xmlns:cx1="http://schemas.microsoft.com/office/drawing/2015/9/8/chartex" xmlns:cx2="http://schemas.microsoft.com/office/drawing/2015/10/21/chartex" xmlns:cx3="http://schemas.microsoft.com/office/drawing/2016/5/9/chartex" xmlns:cx4="http://schemas.microsoft.com/office/drawing/2016/5/10/chartex" xmlns:cx5="http://schemas.microsoft.com/office/drawing/2016/5/11/chartex" xmlns:cx6="http://schemas.microsoft.com/office/drawing/2016/5/12/chartex" xmlns:cx7="http://schemas.microsoft.com/office/drawing/2016/5/13/chartex" xmlns:cx8="http://schemas.microsoft.com/office/drawing/2016/5/14/chartex" xmlns:mc="http://schemas.openxmlformats.org/markup-compatibility/2006" xmlns:aink="http://schemas.microsoft.com/office/drawing/2016/ink" xmlns:am3d="http://schemas.microsoft.com/office/drawing/2017/model3d" xmlns:o="urn:schemas-microsoft-com:office:office" xmlns:oel="http://schemas.microsoft.com/office/2019/extlst" xmlns:r="http://schemas.openxmlformats.org/officeDocument/2006/relationships" xmlns:m="http://schemas.openxmlformats.org/officeDocument/2006/math" xmlns:v="urn:schemas-microsoft-com:vml" xmlns:wp14="http://schemas.microsoft.com/office/word/2010/wordprocessingDrawing" xmlns:wp="http://schemas.openxmlformats.org/drawingml/2006/wordprocessingDrawing" xmlns:w10="urn:schemas-microsoft-com:office:word" xmlns:w="http://schemas.openxmlformats.org/wordprocessingml/2006/main" xmlns:w14="http://schemas.microsoft.com/office/word/2010/wordml" xmlns:w15="http://schemas.microsoft.com/office/word/2012/wordml" xmlns:w16cex="http://schemas.microsoft.com/office/word/2018/wordml/cex" xmlns:w16cid="http://schemas.microsoft.com/office/word/2016/wordml/cid" xmlns:w16="http://schemas.microsoft.com/office/word/2018/wordml" xmlns:w16sdtdh="http://schemas.microsoft.com/office/word/2020/wordml/sdtdatahash" xmlns:w16se="http://schemas.microsoft.com/office/word/2015/wordml/symex" xmlns:wpg="http://schemas.microsoft.com/office/word/2010/wordprocessingGroup" xmlns:wpi="http://schemas.microsoft.com/office/word/2010/wordprocessingInk" xmlns:wne="http://schemas.microsoft.com/office/word/2006/wordml" xmlns:wps="http://schemas.microsoft.com/office/word/2010/wordprocessingShape" mc:Ignorable="w14 w15 w16se w16cid w16 w16cex w16sdtdh wp14">
   <w:body>
     <w:p>
       <w:r>
@@ -256,6 +256,307 @@
         <w:t>Remember to provide hands-on exercises, assignments, and practical projects throughout the course to reinforce learning. Additionally, encourage discussions, group activities, and guest lectures by experts in the field to provide a well-rounded learning experience.</w:t>
       </w:r>
     </w:p>
+    <w:p/>
+    <w:p>
+      <w:pPr>
+        <w:jc w:val="center"/>
+        <w:rPr>
+          <w:rFonts w:ascii="Calibri" w:hAnsi="Calibri" w:cs="Calibri"/>
+          <w:color w:val="000000"/>
+        </w:rPr>
+      </w:pPr>
+      <w:r>
+        <w:rPr>
+          <w:rFonts w:ascii="Avenir Book" w:hAnsi="Avenir Book" w:cs="Calibri"/>
+          <w:b/>
+          <w:bCs/>
+          <w:color w:val="000000"/>
+        </w:rPr>
+        <w:t>Unix 101</w:t>
+      </w:r>
+    </w:p>
+    <w:p>
+      <w:pPr>
+        <w:jc w:val="center"/>
+        <w:rPr>
+          <w:rFonts w:ascii="Calibri" w:hAnsi="Calibri" w:cs="Calibri"/>
+          <w:color w:val="000000"/>
+        </w:rPr>
+      </w:pPr>
+      <w:r>
+        <w:rPr>
+          <w:rFonts w:ascii="Avenir Book" w:hAnsi="Avenir Book" w:cs="Calibri"/>
+          <w:color w:val="000000"/>
+        </w:rPr>
+        <w:t> </w:t>
+      </w:r>
+    </w:p>
+    <w:p>
+      <w:pPr>
+        <w:rPr>
+          <w:rFonts w:ascii="Calibri" w:hAnsi="Calibri" w:cs="Calibri"/>
+          <w:color w:val="000000"/>
+        </w:rPr>
+      </w:pPr>
+      <w:r>
+        <w:rPr>
+          <w:rFonts w:ascii="Avenir Book" w:hAnsi="Avenir Book" w:cs="Calibri"/>
+          <w:color w:val="000000"/>
+        </w:rPr>
+        <w:t> </w:t>
+      </w:r>
+    </w:p>
+    <w:p>
+      <w:pPr>
+        <w:rPr>
+          <w:rFonts w:ascii="Calibri" w:hAnsi="Calibri" w:cs="Calibri"/>
+          <w:color w:val="000000"/>
+        </w:rPr>
+      </w:pPr>
+      <w:r>
+        <w:rPr>
+          <w:rFonts w:ascii="Avenir Book" w:hAnsi="Avenir Book" w:cs="Calibri"/>
+          <w:color w:val="000000"/>
+        </w:rPr>
+        <w:t>This hands-on class introduces the essentials of the Unix operating system. Knowing how to use Unix from the command line gives you access to a large set of powerful and flexible tools, including many of the fundamental tools of bioinformatics. This course will help you take advantage of the power of Unix for your research.</w:t>
+      </w:r>
+    </w:p>
+    <w:p>
+      <w:pPr>
+        <w:rPr>
+          <w:rFonts w:ascii="Calibri" w:hAnsi="Calibri" w:cs="Calibri"/>
+          <w:color w:val="000000"/>
+        </w:rPr>
+      </w:pPr>
+      <w:r>
+        <w:rPr>
+          <w:rFonts w:ascii="Avenir Book" w:hAnsi="Avenir Book" w:cs="Calibri"/>
+          <w:color w:val="000000"/>
+        </w:rPr>
+        <w:t> </w:t>
+      </w:r>
+    </w:p>
+    <w:p>
+      <w:pPr>
+        <w:rPr>
+          <w:rFonts w:ascii="Calibri" w:hAnsi="Calibri" w:cs="Calibri"/>
+          <w:color w:val="000000"/>
+        </w:rPr>
+      </w:pPr>
+      <w:r>
+        <w:rPr>
+          <w:rFonts w:ascii="Avenir Book" w:hAnsi="Avenir Book" w:cs="Calibri"/>
+          <w:color w:val="000000"/>
+        </w:rPr>
+        <w:t>Throughout the class, we’ll use concrete examples of typical tasks to illustrate core concepts, focusing particular attention on tab- and comma-delimited files.</w:t>
+      </w:r>
+    </w:p>
+    <w:p>
+      <w:pPr>
+        <w:rPr>
+          <w:rFonts w:ascii="Calibri" w:hAnsi="Calibri" w:cs="Calibri"/>
+          <w:color w:val="000000"/>
+        </w:rPr>
+      </w:pPr>
+      <w:r>
+        <w:rPr>
+          <w:rFonts w:ascii="Avenir Book" w:hAnsi="Avenir Book" w:cs="Calibri"/>
+          <w:color w:val="000000"/>
+        </w:rPr>
+        <w:t> </w:t>
+      </w:r>
+    </w:p>
+    <w:p>
+      <w:pPr>
+        <w:rPr>
+          <w:rFonts w:ascii="Calibri" w:hAnsi="Calibri" w:cs="Calibri"/>
+          <w:color w:val="000000"/>
+        </w:rPr>
+      </w:pPr>
+      <w:r>
+        <w:rPr>
+          <w:rFonts w:ascii="Avenir Book" w:hAnsi="Avenir Book" w:cs="Calibri"/>
+          <w:color w:val="000000"/>
+        </w:rPr>
+        <w:t>The class will cover:</w:t>
+      </w:r>
+    </w:p>
+    <w:p>
+      <w:pPr>
+        <w:rPr>
+          <w:rFonts w:ascii="Calibri" w:hAnsi="Calibri" w:cs="Calibri"/>
+          <w:color w:val="000000"/>
+        </w:rPr>
+      </w:pPr>
+      <w:r>
+        <w:rPr>
+          <w:rFonts w:ascii="Avenir Book" w:hAnsi="Avenir Book" w:cs="Calibri"/>
+          <w:color w:val="000000"/>
+        </w:rPr>
+        <w:t> </w:t>
+      </w:r>
+    </w:p>
+    <w:p>
+      <w:pPr>
+        <w:pStyle w:val="ListParagraph"/>
+        <w:numPr>
+          <w:ilvl w:val="0"/>
+          <w:numId w:val="2"/>
+        </w:numPr>
+        <w:contextualSpacing w:val="0"/>
+        <w:rPr>
+          <w:rFonts w:ascii="Calibri" w:hAnsi="Calibri" w:cs="Calibri"/>
+          <w:color w:val="000000"/>
+          <w:sz w:val="22"/>
+          <w:szCs w:val="22"/>
+        </w:rPr>
+      </w:pPr>
+      <w:r>
+        <w:rPr>
+          <w:rFonts w:ascii="Avenir Book" w:hAnsi="Avenir Book" w:cs="Calibri"/>
+          <w:color w:val="000000"/>
+        </w:rPr>
+        <w:t>Managing files and organizing directories</w:t>
+      </w:r>
+    </w:p>
+    <w:p>
+      <w:pPr>
+        <w:pStyle w:val="ListParagraph"/>
+        <w:numPr>
+          <w:ilvl w:val="0"/>
+          <w:numId w:val="2"/>
+        </w:numPr>
+        <w:contextualSpacing w:val="0"/>
+        <w:rPr>
+          <w:rFonts w:ascii="Calibri" w:hAnsi="Calibri" w:cs="Calibri"/>
+          <w:color w:val="000000"/>
+          <w:sz w:val="22"/>
+          <w:szCs w:val="22"/>
+        </w:rPr>
+      </w:pPr>
+      <w:r>
+        <w:rPr>
+          <w:rFonts w:ascii="Avenir Book" w:hAnsi="Avenir Book" w:cs="Calibri"/>
+          <w:color w:val="000000"/>
+        </w:rPr>
+        <w:t>Viewing files in the Unix environment</w:t>
+      </w:r>
+    </w:p>
+    <w:p>
+      <w:pPr>
+        <w:pStyle w:val="ListParagraph"/>
+        <w:numPr>
+          <w:ilvl w:val="0"/>
+          <w:numId w:val="2"/>
+        </w:numPr>
+        <w:contextualSpacing w:val="0"/>
+        <w:rPr>
+          <w:rFonts w:ascii="Calibri" w:hAnsi="Calibri" w:cs="Calibri"/>
+          <w:color w:val="000000"/>
+          <w:sz w:val="22"/>
+          <w:szCs w:val="22"/>
+        </w:rPr>
+      </w:pPr>
+      <w:r>
+        <w:rPr>
+          <w:rFonts w:ascii="Avenir Book" w:hAnsi="Avenir Book" w:cs="Calibri"/>
+          <w:color w:val="000000"/>
+        </w:rPr>
+        <w:t xml:space="preserve">Some of the oddly named but powerful Unix text utilities: cut, grep, head, sort, tail, </w:t>
+      </w:r>
+      <w:proofErr w:type="spellStart"/>
+      <w:r>
+        <w:rPr>
+          <w:rFonts w:ascii="Avenir Book" w:hAnsi="Avenir Book" w:cs="Calibri"/>
+          <w:color w:val="000000"/>
+        </w:rPr>
+        <w:t>uniq</w:t>
+      </w:r>
+      <w:proofErr w:type="spellEnd"/>
+      <w:r>
+        <w:rPr>
+          <w:rFonts w:ascii="Avenir Book" w:hAnsi="Avenir Book" w:cs="Calibri"/>
+          <w:color w:val="000000"/>
+        </w:rPr>
+        <w:t xml:space="preserve">, and </w:t>
+      </w:r>
+      <w:proofErr w:type="spellStart"/>
+      <w:proofErr w:type="gramStart"/>
+      <w:r>
+        <w:rPr>
+          <w:rFonts w:ascii="Avenir Book" w:hAnsi="Avenir Book" w:cs="Calibri"/>
+          <w:color w:val="000000"/>
+        </w:rPr>
+        <w:t>wc</w:t>
+      </w:r>
+      <w:proofErr w:type="spellEnd"/>
+      <w:proofErr w:type="gramEnd"/>
+    </w:p>
+    <w:p>
+      <w:pPr>
+        <w:pStyle w:val="ListParagraph"/>
+        <w:numPr>
+          <w:ilvl w:val="0"/>
+          <w:numId w:val="2"/>
+        </w:numPr>
+        <w:contextualSpacing w:val="0"/>
+        <w:rPr>
+          <w:rFonts w:ascii="Calibri" w:hAnsi="Calibri" w:cs="Calibri"/>
+          <w:color w:val="000000"/>
+          <w:sz w:val="22"/>
+          <w:szCs w:val="22"/>
+        </w:rPr>
+      </w:pPr>
+      <w:r>
+        <w:rPr>
+          <w:rFonts w:ascii="Avenir Book" w:hAnsi="Avenir Book" w:cs="Calibri"/>
+          <w:color w:val="000000"/>
+        </w:rPr>
+        <w:t>Common ways of getting help with Unix commands.</w:t>
+      </w:r>
+    </w:p>
+    <w:p>
+      <w:pPr>
+        <w:rPr>
+          <w:rFonts w:ascii="Calibri" w:hAnsi="Calibri" w:cs="Calibri"/>
+          <w:color w:val="000000"/>
+        </w:rPr>
+      </w:pPr>
+      <w:r>
+        <w:rPr>
+          <w:rFonts w:ascii="Avenir Book" w:hAnsi="Avenir Book" w:cs="Calibri"/>
+          <w:color w:val="000000"/>
+        </w:rPr>
+        <w:t> </w:t>
+      </w:r>
+    </w:p>
+    <w:p>
+      <w:pPr>
+        <w:rPr>
+          <w:rFonts w:ascii="Calibri" w:hAnsi="Calibri" w:cs="Calibri"/>
+          <w:color w:val="000000"/>
+        </w:rPr>
+      </w:pPr>
+      <w:r>
+        <w:rPr>
+          <w:rFonts w:ascii="Avenir Book" w:hAnsi="Avenir Book" w:cs="Calibri"/>
+          <w:b/>
+          <w:bCs/>
+          <w:i/>
+          <w:iCs/>
+          <w:color w:val="000000"/>
+        </w:rPr>
+        <w:t>Prerequisites:</w:t>
+      </w:r>
+      <w:r>
+        <w:rPr>
+          <w:rFonts w:ascii="Avenir Book" w:hAnsi="Avenir Book" w:cs="Calibri"/>
+          <w:color w:val="000000"/>
+        </w:rPr>
+        <w:t>  None.  This class is intended for beginners; no previous experience with Unix, bioinformatics, or the MacOS is required.</w:t>
+      </w:r>
+    </w:p>
+    <w:p/>
     <w:p/>
     <w:p>
       <w:r>
@@ -300,8 +601,157 @@
 </file>
 
 <file path=word/numbering.xml><?xml version="1.0" encoding="utf-8"?>
-<w:numbering xmlns:wpc="http://schemas.microsoft.com/office/word/2010/wordprocessingCanvas" xmlns:cx="http://schemas.microsoft.com/office/drawing/2014/chartex" xmlns:cx1="http://schemas.microsoft.com/office/drawing/2015/9/8/chartex" xmlns:cx2="http://schemas.microsoft.com/office/drawing/2015/10/21/chartex" xmlns:cx3="http://schemas.microsoft.com/office/drawing/2016/5/9/chartex" xmlns:cx4="http://schemas.microsoft.com/office/drawing/2016/5/10/chartex" xmlns:cx5="http://schemas.microsoft.com/office/drawing/2016/5/11/chartex" xmlns:cx6="http://schemas.microsoft.com/office/drawing/2016/5/12/chartex" xmlns:cx7="http://schemas.microsoft.com/office/drawing/2016/5/13/chartex" xmlns:cx8="http://schemas.microsoft.com/office/drawing/2016/5/14/chartex" xmlns:mc="http://schemas.openxmlformats.org/markup-compatibility/2006" xmlns:aink="http://schemas.microsoft.com/office/drawing/2016/ink" xmlns:am3d="http://schemas.microsoft.com/office/drawing/2017/model3d" xmlns:o="urn:schemas-microsoft-com:office:office" xmlns:oel="http://schemas.microsoft.com/office/2019/extlst" xmlns:r="http://schemas.openxmlformats.org/officeDocument/2006/relationships" xmlns:m="http://schemas.openxmlformats.org/officeDocument/2006/math" xmlns:v="urn:schemas-microsoft-com:vml" xmlns:wp14="http://schemas.microsoft.com/office/word/2010/wordprocessingDrawing" xmlns:wp="http://schemas.openxmlformats.org/drawingml/2006/wordprocessingDrawing" xmlns:w10="urn:schemas-microsoft-com:office:word" xmlns:w="http://schemas.openxmlformats.org/wordprocessingml/2006/main" xmlns:w14="http://schemas.microsoft.com/office/word/2010/wordml" xmlns:w15="http://schemas.microsoft.com/office/word/2012/wordml" xmlns:w16cex="http://schemas.microsoft.com/office/word/2018/wordml/cex" xmlns:w16cid="http://schemas.microsoft.com/office/word/2016/wordml/cid" xmlns:w16="http://schemas.microsoft.com/office/word/2018/wordml" xmlns:w16du="http://schemas.microsoft.com/office/word/2023/wordml/word16du" xmlns:w16sdtdh="http://schemas.microsoft.com/office/word/2020/wordml/sdtdatahash" xmlns:w16se="http://schemas.microsoft.com/office/word/2015/wordml/symex" xmlns:wpg="http://schemas.microsoft.com/office/word/2010/wordprocessingGroup" xmlns:wpi="http://schemas.microsoft.com/office/word/2010/wordprocessingInk" xmlns:wne="http://schemas.microsoft.com/office/word/2006/wordml" xmlns:wps="http://schemas.microsoft.com/office/word/2010/wordprocessingShape" mc:Ignorable="w14 w15 w16se w16cid w16 w16cex w16sdtdh wp14">
+<w:numbering xmlns:wpc="http://schemas.microsoft.com/office/word/2010/wordprocessingCanvas" xmlns:cx="http://schemas.microsoft.com/office/drawing/2014/chartex" xmlns:cx1="http://schemas.microsoft.com/office/drawing/2015/9/8/chartex" xmlns:cx2="http://schemas.microsoft.com/office/drawing/2015/10/21/chartex" xmlns:cx3="http://schemas.microsoft.com/office/drawing/2016/5/9/chartex" xmlns:cx4="http://schemas.microsoft.com/office/drawing/2016/5/10/chartex" xmlns:cx5="http://schemas.microsoft.com/office/drawing/2016/5/11/chartex" xmlns:cx6="http://schemas.microsoft.com/office/drawing/2016/5/12/chartex" xmlns:cx7="http://schemas.microsoft.com/office/drawing/2016/5/13/chartex" xmlns:cx8="http://schemas.microsoft.com/office/drawing/2016/5/14/chartex" xmlns:mc="http://schemas.openxmlformats.org/markup-compatibility/2006" xmlns:aink="http://schemas.microsoft.com/office/drawing/2016/ink" xmlns:am3d="http://schemas.microsoft.com/office/drawing/2017/model3d" xmlns:o="urn:schemas-microsoft-com:office:office" xmlns:oel="http://schemas.microsoft.com/office/2019/extlst" xmlns:r="http://schemas.openxmlformats.org/officeDocument/2006/relationships" xmlns:m="http://schemas.openxmlformats.org/officeDocument/2006/math" xmlns:v="urn:schemas-microsoft-com:vml" xmlns:wp14="http://schemas.microsoft.com/office/word/2010/wordprocessingDrawing" xmlns:wp="http://schemas.openxmlformats.org/drawingml/2006/wordprocessingDrawing" xmlns:w10="urn:schemas-microsoft-com:office:word" xmlns:w="http://schemas.openxmlformats.org/wordprocessingml/2006/main" xmlns:w14="http://schemas.microsoft.com/office/word/2010/wordml" xmlns:w15="http://schemas.microsoft.com/office/word/2012/wordml" xmlns:w16cex="http://schemas.microsoft.com/office/word/2018/wordml/cex" xmlns:w16cid="http://schemas.microsoft.com/office/word/2016/wordml/cid" xmlns:w16="http://schemas.microsoft.com/office/word/2018/wordml" xmlns:w16sdtdh="http://schemas.microsoft.com/office/word/2020/wordml/sdtdatahash" xmlns:w16se="http://schemas.microsoft.com/office/word/2015/wordml/symex" xmlns:wpg="http://schemas.microsoft.com/office/word/2010/wordprocessingGroup" xmlns:wpi="http://schemas.microsoft.com/office/word/2010/wordprocessingInk" xmlns:wne="http://schemas.microsoft.com/office/word/2006/wordml" xmlns:wps="http://schemas.microsoft.com/office/word/2010/wordprocessingShape" mc:Ignorable="w14 w15 w16se w16cid w16 w16cex w16sdtdh wp14">
   <w:abstractNum w:abstractNumId="0" w15:restartNumberingAfterBreak="0">
+    <w:nsid w:val="06EE1878"/>
+    <w:multiLevelType w:val="multilevel"/>
+    <w:tmpl w:val="B218C5C4"/>
+    <w:lvl w:ilvl="0">
+      <w:start w:val="1"/>
+      <w:numFmt w:val="bullet"/>
+      <w:lvlText w:val=""/>
+      <w:lvlJc w:val="left"/>
+      <w:pPr>
+        <w:tabs>
+          <w:tab w:val="num" w:pos="720"/>
+        </w:tabs>
+        <w:ind w:left="720" w:hanging="360"/>
+      </w:pPr>
+      <w:rPr>
+        <w:rFonts w:ascii="Symbol" w:hAnsi="Symbol" w:hint="default"/>
+        <w:sz w:val="20"/>
+      </w:rPr>
+    </w:lvl>
+    <w:lvl w:ilvl="1" w:tentative="1">
+      <w:start w:val="1"/>
+      <w:numFmt w:val="bullet"/>
+      <w:lvlText w:val=""/>
+      <w:lvlJc w:val="left"/>
+      <w:pPr>
+        <w:tabs>
+          <w:tab w:val="num" w:pos="1440"/>
+        </w:tabs>
+        <w:ind w:left="1440" w:hanging="360"/>
+      </w:pPr>
+      <w:rPr>
+        <w:rFonts w:ascii="Symbol" w:hAnsi="Symbol" w:hint="default"/>
+        <w:sz w:val="20"/>
+      </w:rPr>
+    </w:lvl>
+    <w:lvl w:ilvl="2" w:tentative="1">
+      <w:start w:val="1"/>
+      <w:numFmt w:val="bullet"/>
+      <w:lvlText w:val=""/>
+      <w:lvlJc w:val="left"/>
+      <w:pPr>
+        <w:tabs>
+          <w:tab w:val="num" w:pos="2160"/>
+        </w:tabs>
+        <w:ind w:left="2160" w:hanging="360"/>
+      </w:pPr>
+      <w:rPr>
+        <w:rFonts w:ascii="Symbol" w:hAnsi="Symbol" w:hint="default"/>
+        <w:sz w:val="20"/>
+      </w:rPr>
+    </w:lvl>
+    <w:lvl w:ilvl="3" w:tentative="1">
+      <w:start w:val="1"/>
+      <w:numFmt w:val="bullet"/>
+      <w:lvlText w:val=""/>
+      <w:lvlJc w:val="left"/>
+      <w:pPr>
+        <w:tabs>
+          <w:tab w:val="num" w:pos="2880"/>
+        </w:tabs>
+        <w:ind w:left="2880" w:hanging="360"/>
+      </w:pPr>
+      <w:rPr>
+        <w:rFonts w:ascii="Symbol" w:hAnsi="Symbol" w:hint="default"/>
+        <w:sz w:val="20"/>
+      </w:rPr>
+    </w:lvl>
+    <w:lvl w:ilvl="4" w:tentative="1">
+      <w:start w:val="1"/>
+      <w:numFmt w:val="bullet"/>
+      <w:lvlText w:val=""/>
+      <w:lvlJc w:val="left"/>
+      <w:pPr>
+        <w:tabs>
+          <w:tab w:val="num" w:pos="3600"/>
+        </w:tabs>
+        <w:ind w:left="3600" w:hanging="360"/>
+      </w:pPr>
+      <w:rPr>
+        <w:rFonts w:ascii="Symbol" w:hAnsi="Symbol" w:hint="default"/>
+        <w:sz w:val="20"/>
+      </w:rPr>
+    </w:lvl>
+    <w:lvl w:ilvl="5" w:tentative="1">
+      <w:start w:val="1"/>
+      <w:numFmt w:val="bullet"/>
+      <w:lvlText w:val=""/>
+      <w:lvlJc w:val="left"/>
+      <w:pPr>
+        <w:tabs>
+          <w:tab w:val="num" w:pos="4320"/>
+        </w:tabs>
+        <w:ind w:left="4320" w:hanging="360"/>
+      </w:pPr>
+      <w:rPr>
+        <w:rFonts w:ascii="Symbol" w:hAnsi="Symbol" w:hint="default"/>
+        <w:sz w:val="20"/>
+      </w:rPr>
+    </w:lvl>
+    <w:lvl w:ilvl="6" w:tentative="1">
+      <w:start w:val="1"/>
+      <w:numFmt w:val="bullet"/>
+      <w:lvlText w:val=""/>
+      <w:lvlJc w:val="left"/>
+      <w:pPr>
+        <w:tabs>
+          <w:tab w:val="num" w:pos="5040"/>
+        </w:tabs>
+        <w:ind w:left="5040" w:hanging="360"/>
+      </w:pPr>
+      <w:rPr>
+        <w:rFonts w:ascii="Symbol" w:hAnsi="Symbol" w:hint="default"/>
+        <w:sz w:val="20"/>
+      </w:rPr>
+    </w:lvl>
+    <w:lvl w:ilvl="7" w:tentative="1">
+      <w:start w:val="1"/>
+      <w:numFmt w:val="bullet"/>
+      <w:lvlText w:val=""/>
+      <w:lvlJc w:val="left"/>
+      <w:pPr>
+        <w:tabs>
+          <w:tab w:val="num" w:pos="5760"/>
+        </w:tabs>
+        <w:ind w:left="5760" w:hanging="360"/>
+      </w:pPr>
+      <w:rPr>
+        <w:rFonts w:ascii="Symbol" w:hAnsi="Symbol" w:hint="default"/>
+        <w:sz w:val="20"/>
+      </w:rPr>
+    </w:lvl>
+    <w:lvl w:ilvl="8" w:tentative="1">
+      <w:start w:val="1"/>
+      <w:numFmt w:val="bullet"/>
+      <w:lvlText w:val=""/>
+      <w:lvlJc w:val="left"/>
+      <w:pPr>
+        <w:tabs>
+          <w:tab w:val="num" w:pos="6480"/>
+        </w:tabs>
+        <w:ind w:left="6480" w:hanging="360"/>
+      </w:pPr>
+      <w:rPr>
+        <w:rFonts w:ascii="Symbol" w:hAnsi="Symbol" w:hint="default"/>
+        <w:sz w:val="20"/>
+      </w:rPr>
+    </w:lvl>
+  </w:abstractNum>
+  <w:abstractNum w:abstractNumId="1" w15:restartNumberingAfterBreak="0">
     <w:nsid w:val="4F2C0228"/>
     <w:multiLevelType w:val="hybridMultilevel"/>
     <w:tmpl w:val="8CA0667A"/>
@@ -391,6 +841,9 @@
     </w:lvl>
   </w:abstractNum>
   <w:num w:numId="1" w16cid:durableId="1954555727">
+    <w:abstractNumId w:val="1"/>
+  </w:num>
+  <w:num w:numId="2" w16cid:durableId="517160667">
     <w:abstractNumId w:val="0"/>
   </w:num>
 </w:numbering>

</xml_diff>